<commit_message>
Added original Project requirement Modified Project Proposal Jiahui
</commit_message>
<xml_diff>
--- a/Proposal.docx
+++ b/Proposal.docx
@@ -30,16 +30,163 @@
         <w:jc w:val="center"/>
         <w:textAlignment w:val="baseline"/>
         <w:rPr>
+          <w:rStyle w:val="Normaltextrun"/>
+          <w:rFonts w:ascii="Calibri" w:hAnsi="Calibri" w:cs="Calibri"/>
+          <w:b/>
+          <w:b/>
+          <w:bCs/>
+          <w:sz w:val="40"/>
+          <w:szCs w:val="40"/>
+          <w:lang w:val="en-US"/>
+        </w:rPr>
+      </w:pPr>
+      <w:r>
+        <w:rPr/>
+      </w:r>
+    </w:p>
+    <w:p>
+      <w:pPr>
+        <w:pStyle w:val="Paragraph"/>
+        <w:spacing w:beforeAutospacing="0" w:before="0" w:afterAutospacing="0" w:after="0"/>
+        <w:jc w:val="center"/>
+        <w:textAlignment w:val="baseline"/>
+        <w:rPr/>
+      </w:pPr>
+      <w:r>
+        <w:rPr>
+          <w:rStyle w:val="Normaltextrun"/>
+          <w:rFonts w:cs="Calibri" w:ascii="Calibri" w:hAnsi="Calibri"/>
+          <w:b/>
+          <w:bCs/>
+          <w:sz w:val="24"/>
+          <w:szCs w:val="24"/>
+          <w:lang w:val="en-US"/>
+        </w:rPr>
+        <w:t>Group Members:</w:t>
+      </w:r>
+    </w:p>
+    <w:p>
+      <w:pPr>
+        <w:pStyle w:val="Paragraph"/>
+        <w:spacing w:beforeAutospacing="0" w:before="0" w:afterAutospacing="0" w:after="0"/>
+        <w:jc w:val="center"/>
+        <w:textAlignment w:val="baseline"/>
+        <w:rPr/>
+      </w:pPr>
+      <w:r>
+        <w:rPr>
+          <w:rStyle w:val="Normaltextrun"/>
+          <w:rFonts w:cs="Calibri" w:ascii="Calibri" w:hAnsi="Calibri"/>
+          <w:b/>
+          <w:bCs/>
+          <w:sz w:val="24"/>
+          <w:szCs w:val="24"/>
+          <w:lang w:val="en-US"/>
+        </w:rPr>
+        <w:t>Huang Jiahui</w:t>
+      </w:r>
+    </w:p>
+    <w:p>
+      <w:pPr>
+        <w:pStyle w:val="Paragraph"/>
+        <w:spacing w:beforeAutospacing="0" w:before="0" w:afterAutospacing="0" w:after="0"/>
+        <w:jc w:val="center"/>
+        <w:textAlignment w:val="baseline"/>
+        <w:rPr/>
+      </w:pPr>
+      <w:r>
+        <w:rPr>
+          <w:rStyle w:val="Normaltextrun"/>
+          <w:rFonts w:cs="Calibri" w:ascii="Calibri" w:hAnsi="Calibri"/>
+          <w:b/>
+          <w:bCs/>
+          <w:sz w:val="24"/>
+          <w:szCs w:val="24"/>
+          <w:lang w:val="en-US"/>
+        </w:rPr>
+        <w:t>Joji James Anaghan</w:t>
+      </w:r>
+    </w:p>
+    <w:p>
+      <w:pPr>
+        <w:pStyle w:val="Paragraph"/>
+        <w:spacing w:beforeAutospacing="0" w:before="0" w:afterAutospacing="0" w:after="0"/>
+        <w:jc w:val="center"/>
+        <w:textAlignment w:val="baseline"/>
+        <w:rPr/>
+      </w:pPr>
+      <w:r>
+        <w:rPr>
+          <w:rStyle w:val="Normaltextrun"/>
+          <w:rFonts w:cs="Calibri" w:ascii="Calibri" w:hAnsi="Calibri"/>
+          <w:b/>
+          <w:bCs/>
+          <w:sz w:val="24"/>
+          <w:szCs w:val="24"/>
+          <w:lang w:val="en-US"/>
+        </w:rPr>
+        <w:t>Su Qiulin</w:t>
+      </w:r>
+    </w:p>
+    <w:p>
+      <w:pPr>
+        <w:pStyle w:val="Paragraph"/>
+        <w:spacing w:beforeAutospacing="0" w:before="0" w:afterAutospacing="0" w:after="0"/>
+        <w:jc w:val="center"/>
+        <w:textAlignment w:val="baseline"/>
+        <w:rPr/>
+      </w:pPr>
+      <w:r>
+        <w:rPr>
+          <w:rStyle w:val="Normaltextrun"/>
+          <w:rFonts w:cs="Calibri" w:ascii="Calibri" w:hAnsi="Calibri"/>
+          <w:b/>
+          <w:bCs/>
+          <w:sz w:val="24"/>
+          <w:szCs w:val="24"/>
+          <w:lang w:val="en-US"/>
+        </w:rPr>
+        <w:t>Wu Lingyun</w:t>
+      </w:r>
+    </w:p>
+    <w:p>
+      <w:pPr>
+        <w:pStyle w:val="Paragraph"/>
+        <w:spacing w:beforeAutospacing="0" w:before="0" w:afterAutospacing="0" w:after="0"/>
+        <w:jc w:val="center"/>
+        <w:textAlignment w:val="baseline"/>
+        <w:rPr/>
+      </w:pPr>
+      <w:r>
+        <w:rPr>
+          <w:rStyle w:val="Normaltextrun"/>
+          <w:rFonts w:cs="Calibri" w:ascii="Calibri" w:hAnsi="Calibri"/>
+          <w:b/>
+          <w:bCs/>
+          <w:sz w:val="24"/>
+          <w:szCs w:val="24"/>
+          <w:lang w:val="en-US"/>
+        </w:rPr>
+        <w:t>Zhang Jiaxuan</w:t>
+      </w:r>
+    </w:p>
+    <w:p>
+      <w:pPr>
+        <w:pStyle w:val="Paragraph"/>
+        <w:spacing w:beforeAutospacing="0" w:before="0" w:afterAutospacing="0" w:after="0"/>
+        <w:jc w:val="center"/>
+        <w:textAlignment w:val="baseline"/>
+        <w:rPr>
           <w:rFonts w:ascii="Segoe UI" w:hAnsi="Segoe UI" w:cs="Segoe UI"/>
-          <w:sz w:val="18"/>
-          <w:szCs w:val="18"/>
+          <w:sz w:val="24"/>
+          <w:szCs w:val="24"/>
         </w:rPr>
       </w:pPr>
       <w:r>
         <w:rPr>
           <w:rFonts w:cs="Segoe UI" w:ascii="Segoe UI" w:hAnsi="Segoe UI"/>
-          <w:sz w:val="18"/>
-          <w:szCs w:val="18"/>
+          <w:sz w:val="24"/>
+          <w:szCs w:val="24"/>
         </w:rPr>
       </w:r>
     </w:p>
@@ -228,17 +375,28 @@
         <w:spacing w:lineRule="auto" w:line="360" w:beforeAutospacing="0" w:before="0" w:afterAutospacing="0" w:after="0"/>
         <w:ind w:left="1434" w:hanging="357"/>
         <w:textAlignment w:val="baseline"/>
-        <w:rPr>
-          <w:rFonts w:ascii="Calibri" w:hAnsi="Calibri" w:cs="Calibri"/>
-          <w:lang w:val="en-US"/>
-        </w:rPr>
-      </w:pPr>
-      <w:r>
-        <w:rPr>
-          <w:rFonts w:cs="Calibri" w:ascii="Calibri" w:hAnsi="Calibri"/>
-          <w:lang w:val="en-US"/>
-        </w:rPr>
-        <w:t>Ordering: After registration, a user can order goods that are available on the platform</w:t>
+        <w:rPr/>
+      </w:pPr>
+      <w:r>
+        <w:rPr>
+          <w:rFonts w:cs="Calibri" w:ascii="Calibri" w:hAnsi="Calibri"/>
+          <w:lang w:val="en-US"/>
+        </w:rPr>
+        <w:t xml:space="preserve">Ordering: After registration, a user can order </w:t>
+      </w:r>
+      <w:r>
+        <w:rPr>
+          <w:rFonts w:cs="Calibri" w:ascii="Calibri" w:hAnsi="Calibri"/>
+          <w:lang w:val="en-US"/>
+        </w:rPr>
+        <w:t>item</w:t>
+      </w:r>
+      <w:r>
+        <w:rPr>
+          <w:rFonts w:cs="Calibri" w:ascii="Calibri" w:hAnsi="Calibri"/>
+          <w:lang w:val="en-US"/>
+        </w:rPr>
+        <w:t xml:space="preserve"> that are available on the platform</w:t>
       </w:r>
     </w:p>
     <w:p>
@@ -251,17 +409,63 @@
         <w:spacing w:lineRule="auto" w:line="360" w:beforeAutospacing="0" w:before="0" w:afterAutospacing="0" w:after="0"/>
         <w:ind w:left="1434" w:hanging="357"/>
         <w:textAlignment w:val="baseline"/>
-        <w:rPr>
-          <w:rFonts w:ascii="Calibri" w:hAnsi="Calibri" w:cs="Calibri"/>
-          <w:lang w:val="en-US"/>
-        </w:rPr>
-      </w:pPr>
-      <w:r>
-        <w:rPr>
-          <w:rFonts w:cs="Calibri" w:ascii="Calibri" w:hAnsi="Calibri"/>
-          <w:lang w:val="en-US"/>
-        </w:rPr>
-        <w:t>Selling: After registration, a user can post his/her goods onto the platform, with specified name, price and description.</w:t>
+        <w:rPr/>
+      </w:pPr>
+      <w:r>
+        <w:rPr>
+          <w:rFonts w:cs="Calibri" w:ascii="Calibri" w:hAnsi="Calibri"/>
+          <w:lang w:val="en-US"/>
+        </w:rPr>
+        <w:t xml:space="preserve">Selling: After registration, a user can post his/her </w:t>
+      </w:r>
+      <w:r>
+        <w:rPr>
+          <w:rFonts w:cs="Calibri" w:ascii="Calibri" w:hAnsi="Calibri"/>
+          <w:lang w:val="en-US"/>
+        </w:rPr>
+        <w:t>item</w:t>
+      </w:r>
+      <w:r>
+        <w:rPr>
+          <w:rFonts w:cs="Calibri" w:ascii="Calibri" w:hAnsi="Calibri"/>
+          <w:lang w:val="en-US"/>
+        </w:rPr>
+        <w:t xml:space="preserve"> onto the platform, with specified name, price </w:t>
+      </w:r>
+      <w:r>
+        <w:rPr>
+          <w:rFonts w:cs="Calibri" w:ascii="Calibri" w:hAnsi="Calibri"/>
+          <w:lang w:val="en-US"/>
+        </w:rPr>
+        <w:t xml:space="preserve">category </w:t>
+      </w:r>
+      <w:r>
+        <w:rPr>
+          <w:rFonts w:cs="Calibri" w:ascii="Calibri" w:hAnsi="Calibri"/>
+          <w:lang w:val="en-US"/>
+        </w:rPr>
+        <w:t xml:space="preserve">and description. </w:t>
+      </w:r>
+      <w:r>
+        <w:rPr>
+          <w:rFonts w:cs="Calibri" w:ascii="Calibri" w:hAnsi="Calibri"/>
+          <w:lang w:val="en-US"/>
+        </w:rPr>
+        <w:t xml:space="preserve">(categories are arranged </w:t>
+      </w:r>
+      <w:r>
+        <w:rPr>
+          <w:rFonts w:cs="Calibri" w:ascii="Calibri" w:hAnsi="Calibri"/>
+          <w:lang w:val="en-US"/>
+        </w:rPr>
+        <w:t>in parent-child hierarchy: we will have some big categories on the top level and some small categories under each of them</w:t>
+      </w:r>
+      <w:r>
+        <w:rPr>
+          <w:rFonts w:cs="Calibri" w:ascii="Calibri" w:hAnsi="Calibri"/>
+          <w:lang w:val="en-US"/>
+        </w:rPr>
+        <w:t>)</w:t>
       </w:r>
     </w:p>
     <w:p>
@@ -274,6 +478,40 @@
         <w:spacing w:lineRule="auto" w:line="360" w:beforeAutospacing="0" w:before="0" w:afterAutospacing="0" w:after="0"/>
         <w:ind w:left="1434" w:hanging="357"/>
         <w:textAlignment w:val="baseline"/>
+        <w:rPr/>
+      </w:pPr>
+      <w:r>
+        <w:rPr>
+          <w:rFonts w:cs="Calibri" w:ascii="Calibri" w:hAnsi="Calibri"/>
+          <w:lang w:val="en-US"/>
+        </w:rPr>
+        <w:t xml:space="preserve">Arrival of more copies: Sellers are able to modify the quantity of the </w:t>
+      </w:r>
+      <w:r>
+        <w:rPr>
+          <w:rFonts w:cs="Calibri" w:ascii="Calibri" w:hAnsi="Calibri"/>
+          <w:lang w:val="en-US"/>
+        </w:rPr>
+        <w:t>item</w:t>
+      </w:r>
+      <w:r>
+        <w:rPr>
+          <w:rFonts w:cs="Calibri" w:ascii="Calibri" w:hAnsi="Calibri"/>
+          <w:lang w:val="en-US"/>
+        </w:rPr>
+        <w:t xml:space="preserve"> that they are selling (School Concert ticket, etc.)</w:t>
+      </w:r>
+    </w:p>
+    <w:p>
+      <w:pPr>
+        <w:pStyle w:val="Paragraph"/>
+        <w:numPr>
+          <w:ilvl w:val="1"/>
+          <w:numId w:val="1"/>
+        </w:numPr>
+        <w:spacing w:lineRule="auto" w:line="360" w:beforeAutospacing="0" w:before="0" w:afterAutospacing="0" w:after="0"/>
+        <w:ind w:left="1434" w:hanging="357"/>
+        <w:textAlignment w:val="baseline"/>
         <w:rPr>
           <w:rFonts w:ascii="Calibri" w:hAnsi="Calibri" w:cs="Calibri"/>
           <w:lang w:val="en-US"/>
@@ -384,17 +622,14 @@
         </w:numPr>
         <w:spacing w:lineRule="auto" w:line="360" w:beforeAutospacing="0" w:before="0" w:afterAutospacing="0" w:after="0"/>
         <w:textAlignment w:val="baseline"/>
-        <w:rPr>
-          <w:rFonts w:ascii="Calibri" w:hAnsi="Calibri" w:cs="Calibri"/>
-          <w:lang w:val="en-US"/>
-        </w:rPr>
-      </w:pPr>
-      <w:r>
-        <w:rPr>
-          <w:rFonts w:cs="Calibri" w:ascii="Calibri" w:hAnsi="Calibri"/>
-          <w:lang w:val="en-US"/>
-        </w:rPr>
-        <w:t>Feedback recordings: Users can rate or leave a short comment on a seller’ public profile after he/she complete a deal</w:t>
+        <w:rPr/>
+      </w:pPr>
+      <w:r>
+        <w:rPr>
+          <w:rFonts w:cs="Calibri" w:ascii="Calibri" w:hAnsi="Calibri"/>
+          <w:lang w:val="en-US"/>
+        </w:rPr>
+        <w:t>Feedback recordings: Users can rate or leave a short comment on a seller’ public profile</w:t>
       </w:r>
     </w:p>
     <w:p>
@@ -435,21 +670,28 @@
           <w:rFonts w:cs="Calibri" w:ascii="Calibri" w:hAnsi="Calibri"/>
           <w:lang w:val="en-US"/>
         </w:rPr>
-        <w:t xml:space="preserve">Goods browsing: Users may search for goods by typing keywords into the search bar or search for sellers by typing their </w:t>
-      </w:r>
-      <w:r>
-        <w:rPr>
-          <w:rFonts w:cs="Calibri" w:ascii="Calibri" w:hAnsi="Calibri"/>
-          <w:lang w:val="en-US"/>
-        </w:rPr>
-        <w:t>user names</w:t>
-      </w:r>
-      <w:r>
-        <w:rPr>
-          <w:rFonts w:cs="Calibri" w:ascii="Calibri" w:hAnsi="Calibri"/>
-          <w:lang w:val="en-US"/>
-        </w:rPr>
-        <w:t>, results are sorted by relevance by default. A user can also specify that the results are to be sorted by price or average rating of the seller.</w:t>
+        <w:t xml:space="preserve">Goods browsing: </w:t>
+      </w:r>
+      <w:r>
+        <w:rPr>
+          <w:rFonts w:cs="Calibri" w:ascii="Calibri" w:hAnsi="Calibri"/>
+          <w:lang w:val="en-US"/>
+        </w:rPr>
+        <w:t xml:space="preserve">Users can browse through </w:t>
+      </w:r>
+      <w:r>
+        <w:rPr>
+          <w:rFonts w:cs="Calibri" w:ascii="Calibri" w:hAnsi="Calibri"/>
+          <w:lang w:val="en-US"/>
+        </w:rPr>
+        <w:t>itmes</w:t>
+      </w:r>
+      <w:r>
+        <w:rPr>
+          <w:rFonts w:cs="Calibri" w:ascii="Calibri" w:hAnsi="Calibri"/>
+          <w:lang w:val="en-US"/>
+        </w:rPr>
+        <w:t xml:space="preserve"> by selecting a specific category. A user can also specify that the results are to be sorted by price or average rating of the seller. We my also implement a keyword searching tool to make the search result more concrete</w:t>
       </w:r>
     </w:p>
     <w:p>
@@ -468,21 +710,33 @@
           <w:rFonts w:cs="Calibri" w:ascii="Calibri" w:hAnsi="Calibri"/>
           <w:lang w:val="en-US"/>
         </w:rPr>
-        <w:t xml:space="preserve">Goods recommendation: We will </w:t>
-      </w:r>
-      <w:r>
-        <w:rPr>
-          <w:rFonts w:cs="Calibri" w:ascii="Calibri" w:hAnsi="Calibri"/>
-          <w:lang w:val="en-US"/>
-        </w:rPr>
-        <w:t>implement</w:t>
-      </w:r>
-      <w:r>
-        <w:rPr>
-          <w:rFonts w:cs="Calibri" w:ascii="Calibri" w:hAnsi="Calibri"/>
-          <w:lang w:val="en-US"/>
-        </w:rPr>
-        <w:t xml:space="preserve"> Machine Learning Algorithms to build a recommender system.</w:t>
+        <w:t>U</w:t>
+      </w:r>
+      <w:r>
+        <w:rPr>
+          <w:rFonts w:cs="Calibri" w:ascii="Calibri" w:hAnsi="Calibri"/>
+          <w:lang w:val="en-US"/>
+        </w:rPr>
+        <w:t>seful feedbacks: Comments are displayed on a seller’s profile in the order of ratings, highest on the top and lowest at the bottom.</w:t>
+      </w:r>
+    </w:p>
+    <w:p>
+      <w:pPr>
+        <w:pStyle w:val="Paragraph"/>
+        <w:numPr>
+          <w:ilvl w:val="1"/>
+          <w:numId w:val="1"/>
+        </w:numPr>
+        <w:spacing w:lineRule="auto" w:line="360" w:beforeAutospacing="0" w:before="0" w:afterAutospacing="0" w:after="0"/>
+        <w:textAlignment w:val="baseline"/>
+        <w:rPr/>
+      </w:pPr>
+      <w:r>
+        <w:rPr>
+          <w:rFonts w:cs="Calibri" w:ascii="Calibri" w:hAnsi="Calibri"/>
+          <w:lang w:val="en-US"/>
+        </w:rPr>
+        <w:t>Goods recommendation: We will implement Machine Learning Algorithms to build a recommender system.</w:t>
       </w:r>
       <w:bookmarkStart w:id="0" w:name="_GoBack"/>
       <w:bookmarkEnd w:id="0"/>
@@ -492,6 +746,76 @@
           <w:lang w:val="en-US"/>
         </w:rPr>
         <w:t xml:space="preserve"> </w:t>
+      </w:r>
+    </w:p>
+    <w:p>
+      <w:pPr>
+        <w:pStyle w:val="Paragraph"/>
+        <w:numPr>
+          <w:ilvl w:val="1"/>
+          <w:numId w:val="1"/>
+        </w:numPr>
+        <w:spacing w:lineRule="auto" w:line="360" w:beforeAutospacing="0" w:before="0" w:afterAutospacing="0" w:after="0"/>
+        <w:textAlignment w:val="baseline"/>
+        <w:rPr/>
+      </w:pPr>
+      <w:r>
+        <w:rPr>
+          <w:rFonts w:cs="Calibri" w:ascii="Calibri" w:hAnsi="Calibri"/>
+          <w:lang w:val="en-US"/>
+        </w:rPr>
+        <w:t>Statistics: Every month we will provide the information of:</w:t>
+      </w:r>
+    </w:p>
+    <w:p>
+      <w:pPr>
+        <w:pStyle w:val="Paragraph"/>
+        <w:numPr>
+          <w:ilvl w:val="2"/>
+          <w:numId w:val="1"/>
+        </w:numPr>
+        <w:spacing w:lineRule="auto" w:line="360" w:beforeAutospacing="0" w:before="0" w:afterAutospacing="0" w:after="0"/>
+        <w:textAlignment w:val="baseline"/>
+        <w:rPr/>
+      </w:pPr>
+      <w:r>
+        <w:rPr/>
+        <w:t>list of m most populsr sellers (in terms of items sold in this month)</w:t>
+      </w:r>
+    </w:p>
+    <w:p>
+      <w:pPr>
+        <w:pStyle w:val="Paragraph"/>
+        <w:numPr>
+          <w:ilvl w:val="2"/>
+          <w:numId w:val="1"/>
+        </w:numPr>
+        <w:spacing w:lineRule="auto" w:line="360" w:beforeAutospacing="0" w:before="0" w:afterAutospacing="0" w:after="0"/>
+        <w:textAlignment w:val="baseline"/>
+        <w:rPr/>
+      </w:pPr>
+      <w:r>
+        <w:rPr/>
+        <w:t>the list of m most popular categories</w:t>
+      </w:r>
+    </w:p>
+    <w:p>
+      <w:pPr>
+        <w:pStyle w:val="Paragraph"/>
+        <w:numPr>
+          <w:ilvl w:val="0"/>
+          <w:numId w:val="0"/>
+        </w:numPr>
+        <w:spacing w:lineRule="auto" w:line="360" w:beforeAutospacing="0" w:before="0" w:afterAutospacing="0" w:after="0"/>
+        <w:ind w:left="2160" w:hanging="0"/>
+        <w:textAlignment w:val="baseline"/>
+        <w:rPr>
+          <w:rFonts w:ascii="Calibri" w:hAnsi="Calibri" w:cs="Calibri"/>
+          <w:lang w:val="en-US"/>
+        </w:rPr>
+      </w:pPr>
+      <w:r>
+        <w:rPr/>
       </w:r>
     </w:p>
     <w:p>
@@ -765,7 +1089,6 @@
     <w:rPrDefault>
       <w:rPr>
         <w:rFonts w:ascii="Calibri" w:hAnsi="Calibri" w:eastAsia="等线" w:cs="" w:asciiTheme="minorHAnsi" w:cstheme="minorBidi" w:eastAsiaTheme="minorEastAsia" w:hAnsiTheme="minorHAnsi"/>
-        <w:sz w:val="22"/>
         <w:szCs w:val="22"/>
         <w:lang w:val="en-SG" w:eastAsia="zh-CN" w:bidi="ar-SA"/>
       </w:rPr>
@@ -1162,7 +1485,7 @@
     </w:pPr>
     <w:rPr>
       <w:rFonts w:ascii="Calibri" w:hAnsi="Calibri" w:eastAsia="等线" w:cs="" w:asciiTheme="minorHAnsi" w:cstheme="minorBidi" w:eastAsiaTheme="minorEastAsia" w:hAnsiTheme="minorHAnsi"/>
-      <w:color w:val="auto"/>
+      <w:color w:val="00000A"/>
       <w:sz w:val="22"/>
       <w:szCs w:val="22"/>
       <w:lang w:val="en-SG" w:eastAsia="zh-CN" w:bidi="ar-SA"/>
@@ -1200,6 +1523,22 @@
   </w:style>
   <w:style w:type="character" w:styleId="ListLabel2">
     <w:name w:val="ListLabel 2"/>
+    <w:qFormat/>
+    <w:rPr>
+      <w:rFonts w:ascii="Calibri" w:hAnsi="Calibri"/>
+      <w:b w:val="false"/>
+    </w:rPr>
+  </w:style>
+  <w:style w:type="character" w:styleId="ListLabel3">
+    <w:name w:val="ListLabel 3"/>
+    <w:qFormat/>
+    <w:rPr>
+      <w:rFonts w:ascii="Calibri" w:hAnsi="Calibri"/>
+      <w:b/>
+    </w:rPr>
+  </w:style>
+  <w:style w:type="character" w:styleId="ListLabel4">
+    <w:name w:val="ListLabel 4"/>
     <w:qFormat/>
     <w:rPr>
       <w:rFonts w:ascii="Calibri" w:hAnsi="Calibri"/>

</xml_diff>